<commit_message>
test: removing redundant test file and parsing document xml
</commit_message>
<xml_diff>
--- a/tests/templates/simple_var.docx
+++ b/tests/templates/simple_var.docx
@@ -17,7 +17,7 @@
           <w:b/>
           <w:bCs/>
         </w:rPr>
-        <w:t>Hello,</w:t>
+        <w:t>BODY_{{ BODY</w:t>
       </w:r>
       <w:r>
         <w:rPr>
@@ -25,7 +25,44 @@
           <w:b/>
           <w:bCs/>
         </w:rPr>
-        <w:t xml:space="preserve"> {{ NAME }}!</w:t>
+        <w:t xml:space="preserve">_NAME </w:t>
+      </w:r>
+      <w:r>
+        <w:rPr>
+          <w:rFonts w:ascii="Sans serif" w:hAnsi="Sans serif"/>
+          <w:b/>
+          <w:bCs/>
+        </w:rPr>
+        <w:t>}}</w:t>
+      </w:r>
+    </w:p>
+    <w:p>
+      <w:pPr>
+        <w:pStyle w:val="Normal"/>
+        <w:bidi w:val="0"/>
+        <w:jc w:val="start"/>
+        <w:rPr>
+          <w:rFonts w:ascii="Sans serif" w:hAnsi="Sans serif"/>
+        </w:rPr>
+      </w:pPr>
+      <w:r>
+        <w:rPr>
+          <w:rFonts w:ascii="Sans serif" w:hAnsi="Sans serif"/>
+        </w:rPr>
+      </w:r>
+    </w:p>
+    <w:p>
+      <w:pPr>
+        <w:pStyle w:val="Normal"/>
+        <w:bidi w:val="0"/>
+        <w:jc w:val="start"/>
+        <w:rPr/>
+      </w:pPr>
+      <w:r>
+        <w:rPr>
+          <w:rStyle w:val="FootnoteReference"/>
+        </w:rPr>
+        <w:footnoteReference w:id="2"/>
       </w:r>
     </w:p>
     <w:sectPr>
@@ -35,6 +72,9 @@
       <w:footerReference w:type="even" r:id="rId5"/>
       <w:footerReference w:type="default" r:id="rId6"/>
       <w:footerReference w:type="first" r:id="rId7"/>
+      <w:footnotePr>
+        <w:numFmt w:val="decimal"/>
+      </w:footnotePr>
       <w:type w:val="nextPage"/>
       <w:pgSz w:w="11906" w:h="16838"/>
       <w:pgMar w:left="1134" w:right="1134" w:gutter="0" w:header="0" w:top="1134" w:footer="0" w:bottom="1134"/>
@@ -65,11 +105,36 @@
 <w:ftr xmlns:o="urn:schemas-microsoft-com:office:office" xmlns:r="http://schemas.openxmlformats.org/officeDocument/2006/relationships" xmlns:v="urn:schemas-microsoft-com:vml" xmlns:w="http://schemas.openxmlformats.org/wordprocessingml/2006/main" xmlns:w10="urn:schemas-microsoft-com:office:word" xmlns:wp="http://schemas.openxmlformats.org/drawingml/2006/wordprocessingDrawing" xmlns:wps="http://schemas.microsoft.com/office/word/2010/wordprocessingShape" xmlns:wpg="http://schemas.microsoft.com/office/word/2010/wordprocessingGroup" xmlns:mc="http://schemas.openxmlformats.org/markup-compatibility/2006" xmlns:wp14="http://schemas.microsoft.com/office/word/2010/wordprocessingDrawing" xmlns:w14="http://schemas.microsoft.com/office/word/2010/wordml" xmlns:w15="http://schemas.microsoft.com/office/word/2012/wordml" mc:Ignorable="w14 wp14 w15">
   <w:p>
     <w:pPr>
-      <w:pStyle w:val="Footer"/>
-      <w:rPr/>
-    </w:pPr>
-    <w:r>
-      <w:rPr/>
+      <w:pStyle w:val="Normal"/>
+      <w:bidi w:val="0"/>
+      <w:jc w:val="start"/>
+      <w:rPr>
+        <w:rFonts w:ascii="Sans serif" w:hAnsi="Sans serif"/>
+      </w:rPr>
+    </w:pPr>
+    <w:r>
+      <w:rPr>
+        <w:rFonts w:ascii="Sans serif" w:hAnsi="Sans serif"/>
+        <w:b/>
+        <w:bCs/>
+      </w:rPr>
+      <w:t xml:space="preserve">FOOTER_{{ </w:t>
+    </w:r>
+    <w:r>
+      <w:rPr>
+        <w:rFonts w:ascii="Sans serif" w:hAnsi="Sans serif"/>
+        <w:b/>
+        <w:bCs/>
+      </w:rPr>
+      <w:t>FOOTER_NAME</w:t>
+    </w:r>
+    <w:r>
+      <w:rPr>
+        <w:rFonts w:ascii="Sans serif" w:hAnsi="Sans serif"/>
+        <w:b/>
+        <w:bCs/>
+      </w:rPr>
+      <w:t xml:space="preserve"> }}</w:t>
     </w:r>
   </w:p>
 </w:ftr>
@@ -79,14 +144,95 @@
 <w:ftr xmlns:o="urn:schemas-microsoft-com:office:office" xmlns:r="http://schemas.openxmlformats.org/officeDocument/2006/relationships" xmlns:v="urn:schemas-microsoft-com:vml" xmlns:w="http://schemas.openxmlformats.org/wordprocessingml/2006/main" xmlns:w10="urn:schemas-microsoft-com:office:word" xmlns:wp="http://schemas.openxmlformats.org/drawingml/2006/wordprocessingDrawing" xmlns:wps="http://schemas.microsoft.com/office/word/2010/wordprocessingShape" xmlns:wpg="http://schemas.microsoft.com/office/word/2010/wordprocessingGroup" xmlns:mc="http://schemas.openxmlformats.org/markup-compatibility/2006" xmlns:wp14="http://schemas.microsoft.com/office/word/2010/wordprocessingDrawing" xmlns:w14="http://schemas.microsoft.com/office/word/2010/wordml" xmlns:w15="http://schemas.microsoft.com/office/word/2012/wordml" mc:Ignorable="w14 wp14 w15">
   <w:p>
     <w:pPr>
-      <w:pStyle w:val="Footer"/>
-      <w:rPr/>
-    </w:pPr>
-    <w:r>
-      <w:rPr/>
+      <w:pStyle w:val="Normal"/>
+      <w:bidi w:val="0"/>
+      <w:jc w:val="start"/>
+      <w:rPr>
+        <w:rFonts w:ascii="Sans serif" w:hAnsi="Sans serif"/>
+      </w:rPr>
+    </w:pPr>
+    <w:r>
+      <w:rPr>
+        <w:rFonts w:ascii="Sans serif" w:hAnsi="Sans serif"/>
+        <w:b/>
+        <w:bCs/>
+      </w:rPr>
+      <w:t xml:space="preserve">FOOTER_{{ </w:t>
+    </w:r>
+    <w:r>
+      <w:rPr>
+        <w:rFonts w:ascii="Sans serif" w:hAnsi="Sans serif"/>
+        <w:b/>
+        <w:bCs/>
+      </w:rPr>
+      <w:t>FOOTER_NAME</w:t>
+    </w:r>
+    <w:r>
+      <w:rPr>
+        <w:rFonts w:ascii="Sans serif" w:hAnsi="Sans serif"/>
+        <w:b/>
+        <w:bCs/>
+      </w:rPr>
+      <w:t xml:space="preserve"> }}</w:t>
     </w:r>
   </w:p>
 </w:ftr>
+</file>
+
+<file path=word/footnotes.xml><?xml version="1.0" encoding="utf-8"?>
+<w:footnotes xmlns:o="urn:schemas-microsoft-com:office:office" xmlns:r="http://schemas.openxmlformats.org/officeDocument/2006/relationships" xmlns:v="urn:schemas-microsoft-com:vml" xmlns:w="http://schemas.openxmlformats.org/wordprocessingml/2006/main" xmlns:w10="urn:schemas-microsoft-com:office:word" xmlns:wp="http://schemas.openxmlformats.org/drawingml/2006/wordprocessingDrawing" xmlns:wps="http://schemas.microsoft.com/office/word/2010/wordprocessingShape" xmlns:wpg="http://schemas.microsoft.com/office/word/2010/wordprocessingGroup" xmlns:mc="http://schemas.openxmlformats.org/markup-compatibility/2006" xmlns:wp14="http://schemas.microsoft.com/office/word/2010/wordprocessingDrawing" xmlns:w14="http://schemas.microsoft.com/office/word/2010/wordml" xmlns:w15="http://schemas.microsoft.com/office/word/2012/wordml" mc:Ignorable="w14 wp14 w15">
+  <w:footnote w:id="0" w:type="separator">
+    <w:p>
+      <w:pPr>
+        <w:rPr>
+          <w:sz w:val="12"/>
+        </w:rPr>
+      </w:pPr>
+      <w:r>
+        <w:separator/>
+      </w:r>
+    </w:p>
+  </w:footnote>
+  <w:footnote w:id="1" w:type="continuationSeparator">
+    <w:p>
+      <w:pPr>
+        <w:rPr>
+          <w:sz w:val="12"/>
+        </w:rPr>
+      </w:pPr>
+      <w:r>
+        <w:continuationSeparator/>
+      </w:r>
+    </w:p>
+  </w:footnote>
+  <w:footnote w:id="2">
+    <w:p>
+      <w:pPr>
+        <w:pStyle w:val="FootnoteText"/>
+        <w:rPr/>
+      </w:pPr>
+      <w:r>
+        <w:rPr>
+          <w:rStyle w:val="FootnoteCharacters"/>
+        </w:rPr>
+        <w:footnoteRef/>
+      </w:r>
+      <w:r>
+        <w:rPr/>
+        <w:tab/>
+        <w:t xml:space="preserve">FOOTNOTE_{{ </w:t>
+      </w:r>
+      <w:r>
+        <w:rPr/>
+        <w:t>FOOTNOTE_NAME</w:t>
+      </w:r>
+      <w:r>
+        <w:rPr/>
+        <w:t xml:space="preserve"> }}</w:t>
+      </w:r>
+    </w:p>
+  </w:footnote>
+</w:footnotes>
 </file>
 
 <file path=word/header1.xml><?xml version="1.0" encoding="utf-8"?>
@@ -107,11 +253,36 @@
 <w:hdr xmlns:o="urn:schemas-microsoft-com:office:office" xmlns:r="http://schemas.openxmlformats.org/officeDocument/2006/relationships" xmlns:v="urn:schemas-microsoft-com:vml" xmlns:w="http://schemas.openxmlformats.org/wordprocessingml/2006/main" xmlns:w10="urn:schemas-microsoft-com:office:word" xmlns:wp="http://schemas.openxmlformats.org/drawingml/2006/wordprocessingDrawing" xmlns:wps="http://schemas.microsoft.com/office/word/2010/wordprocessingShape" xmlns:wpg="http://schemas.microsoft.com/office/word/2010/wordprocessingGroup" xmlns:mc="http://schemas.openxmlformats.org/markup-compatibility/2006" xmlns:wp14="http://schemas.microsoft.com/office/word/2010/wordprocessingDrawing" xmlns:w14="http://schemas.microsoft.com/office/word/2010/wordml" xmlns:w15="http://schemas.microsoft.com/office/word/2012/wordml" mc:Ignorable="w14 wp14 w15">
   <w:p>
     <w:pPr>
-      <w:pStyle w:val="Header"/>
-      <w:rPr/>
-    </w:pPr>
-    <w:r>
-      <w:rPr/>
+      <w:pStyle w:val="Normal"/>
+      <w:bidi w:val="0"/>
+      <w:jc w:val="start"/>
+      <w:rPr>
+        <w:rFonts w:ascii="Sans serif" w:hAnsi="Sans serif"/>
+      </w:rPr>
+    </w:pPr>
+    <w:r>
+      <w:rPr>
+        <w:rFonts w:ascii="Sans serif" w:hAnsi="Sans serif"/>
+        <w:b/>
+        <w:bCs/>
+      </w:rPr>
+      <w:t>HEADER_{{ HEADER</w:t>
+    </w:r>
+    <w:r>
+      <w:rPr>
+        <w:rFonts w:ascii="Sans serif" w:hAnsi="Sans serif"/>
+        <w:b/>
+        <w:bCs/>
+      </w:rPr>
+      <w:t>_</w:t>
+    </w:r>
+    <w:r>
+      <w:rPr>
+        <w:rFonts w:ascii="Sans serif" w:hAnsi="Sans serif"/>
+        <w:b/>
+        <w:bCs/>
+      </w:rPr>
+      <w:t>NAME }}</w:t>
     </w:r>
   </w:p>
 </w:hdr>
@@ -121,11 +292,36 @@
 <w:hdr xmlns:o="urn:schemas-microsoft-com:office:office" xmlns:r="http://schemas.openxmlformats.org/officeDocument/2006/relationships" xmlns:v="urn:schemas-microsoft-com:vml" xmlns:w="http://schemas.openxmlformats.org/wordprocessingml/2006/main" xmlns:w10="urn:schemas-microsoft-com:office:word" xmlns:wp="http://schemas.openxmlformats.org/drawingml/2006/wordprocessingDrawing" xmlns:wps="http://schemas.microsoft.com/office/word/2010/wordprocessingShape" xmlns:wpg="http://schemas.microsoft.com/office/word/2010/wordprocessingGroup" xmlns:mc="http://schemas.openxmlformats.org/markup-compatibility/2006" xmlns:wp14="http://schemas.microsoft.com/office/word/2010/wordprocessingDrawing" xmlns:w14="http://schemas.microsoft.com/office/word/2010/wordml" xmlns:w15="http://schemas.microsoft.com/office/word/2012/wordml" mc:Ignorable="w14 wp14 w15">
   <w:p>
     <w:pPr>
-      <w:pStyle w:val="Header"/>
-      <w:rPr/>
-    </w:pPr>
-    <w:r>
-      <w:rPr/>
+      <w:pStyle w:val="Normal"/>
+      <w:bidi w:val="0"/>
+      <w:jc w:val="start"/>
+      <w:rPr>
+        <w:rFonts w:ascii="Sans serif" w:hAnsi="Sans serif"/>
+      </w:rPr>
+    </w:pPr>
+    <w:r>
+      <w:rPr>
+        <w:rFonts w:ascii="Sans serif" w:hAnsi="Sans serif"/>
+        <w:b/>
+        <w:bCs/>
+      </w:rPr>
+      <w:t>HEADER_{{ HEADER</w:t>
+    </w:r>
+    <w:r>
+      <w:rPr>
+        <w:rFonts w:ascii="Sans serif" w:hAnsi="Sans serif"/>
+        <w:b/>
+        <w:bCs/>
+      </w:rPr>
+      <w:t>_</w:t>
+    </w:r>
+    <w:r>
+      <w:rPr>
+        <w:rFonts w:ascii="Sans serif" w:hAnsi="Sans serif"/>
+        <w:b/>
+        <w:bCs/>
+      </w:rPr>
+      <w:t>NAME }}</w:t>
     </w:r>
   </w:p>
 </w:hdr>

</xml_diff>